<commit_message>
añadida informacion importante sobre el repositorio en la memoria del proyecto
</commit_message>
<xml_diff>
--- a/Memoria Explicativa Proyecto WordHub.docx
+++ b/Memoria Explicativa Proyecto WordHub.docx
@@ -821,18 +821,7 @@
           <w:lang w:eastAsia="es-ES"/>
           <w14:ligatures w14:val="none"/>
         </w:rPr>
-        <w:t>D</w:t>
-      </w:r>
-      <w:r>
-        <w:rPr>
-          <w:rFonts w:eastAsia="Times New Roman" w:cstheme="minorHAnsi"/>
-          <w:kern w:val="0"/>
-          <w:sz w:val="20"/>
-          <w:szCs w:val="20"/>
-          <w:lang w:eastAsia="es-ES"/>
-          <w14:ligatures w14:val="none"/>
-        </w:rPr>
-        <w:t>otenv</w:t>
+        <w:t>Dotenv</w:t>
       </w:r>
       <w:proofErr w:type="spellEnd"/>
       <w:r>
@@ -1881,6 +1870,132 @@
           </wp:inline>
         </w:drawing>
       </w:r>
+    </w:p>
+    <w:p/>
+    <w:p>
+      <w:pPr>
+        <w:jc w:val="center"/>
+        <w:rPr>
+          <w:b/>
+          <w:bCs/>
+          <w:sz w:val="40"/>
+          <w:szCs w:val="40"/>
+        </w:rPr>
+      </w:pPr>
+      <w:r>
+        <w:rPr>
+          <w:b/>
+          <w:bCs/>
+          <w:sz w:val="72"/>
+          <w:szCs w:val="72"/>
+        </w:rPr>
+        <w:t>IMPORTANTE</w:t>
+      </w:r>
+      <w:r>
+        <w:rPr>
+          <w:b/>
+          <w:bCs/>
+          <w:sz w:val="40"/>
+          <w:szCs w:val="40"/>
+        </w:rPr>
+        <w:t>.</w:t>
+      </w:r>
+    </w:p>
+    <w:p>
+      <w:pPr>
+        <w:rPr>
+          <w:sz w:val="28"/>
+          <w:szCs w:val="28"/>
+        </w:rPr>
+      </w:pPr>
+      <w:r>
+        <w:rPr>
+          <w:sz w:val="28"/>
+          <w:szCs w:val="28"/>
+        </w:rPr>
+        <w:t xml:space="preserve">En el repositorio de </w:t>
+      </w:r>
+      <w:proofErr w:type="spellStart"/>
+      <w:r>
+        <w:rPr>
+          <w:sz w:val="28"/>
+          <w:szCs w:val="28"/>
+        </w:rPr>
+        <w:t>github</w:t>
+      </w:r>
+      <w:proofErr w:type="spellEnd"/>
+      <w:r>
+        <w:rPr>
+          <w:sz w:val="28"/>
+          <w:szCs w:val="28"/>
+        </w:rPr>
+        <w:t xml:space="preserve"> está más detallado su uso, configuración, instalación y ejecución, si vas a ejecutarlo asegúrate de que has creado el fichero </w:t>
+      </w:r>
+      <w:proofErr w:type="gramStart"/>
+      <w:r>
+        <w:rPr>
+          <w:sz w:val="28"/>
+          <w:szCs w:val="28"/>
+        </w:rPr>
+        <w:t>“.</w:t>
+      </w:r>
+      <w:proofErr w:type="spellStart"/>
+      <w:r>
+        <w:rPr>
+          <w:sz w:val="28"/>
+          <w:szCs w:val="28"/>
+        </w:rPr>
+        <w:t>env</w:t>
+      </w:r>
+      <w:proofErr w:type="spellEnd"/>
+      <w:proofErr w:type="gramEnd"/>
+      <w:r>
+        <w:rPr>
+          <w:sz w:val="28"/>
+          <w:szCs w:val="28"/>
+        </w:rPr>
+        <w:t>” y has establecido las variables de entorno.</w:t>
+      </w:r>
+    </w:p>
+    <w:p>
+      <w:pPr>
+        <w:rPr>
+          <w:sz w:val="28"/>
+          <w:szCs w:val="28"/>
+        </w:rPr>
+      </w:pPr>
+      <w:r>
+        <w:rPr>
+          <w:sz w:val="28"/>
+          <w:szCs w:val="28"/>
+        </w:rPr>
+        <w:t>Repositorio de GitHub:</w:t>
+      </w:r>
+      <w:r>
+        <w:rPr>
+          <w:sz w:val="28"/>
+          <w:szCs w:val="28"/>
+        </w:rPr>
+        <w:br/>
+      </w:r>
+      <w:hyperlink r:id="rId22" w:history="1">
+        <w:r>
+          <w:rPr>
+            <w:rStyle w:val="Hipervnculo"/>
+            <w:sz w:val="28"/>
+            <w:szCs w:val="28"/>
+          </w:rPr>
+          <w:t>https://github.com/jmarara529/API_WordHub.git</w:t>
+        </w:r>
+      </w:hyperlink>
+    </w:p>
+    <w:p>
+      <w:pPr>
+        <w:rPr>
+          <w:sz w:val="28"/>
+          <w:szCs w:val="28"/>
+        </w:rPr>
+      </w:pPr>
     </w:p>
     <w:sectPr>
       <w:pgSz w:w="11906" w:h="16838"/>
@@ -2506,6 +2621,7 @@
   <w:style w:type="character" w:default="1" w:styleId="Fuentedeprrafopredeter">
     <w:name w:val="Default Paragraph Font"/>
     <w:uiPriority w:val="1"/>
+    <w:semiHidden/>
     <w:unhideWhenUsed/>
   </w:style>
   <w:style w:type="table" w:default="1" w:styleId="Tablanormal">
@@ -2568,6 +2684,29 @@
       <w:rFonts w:ascii="Consolas" w:hAnsi="Consolas"/>
       <w:sz w:val="20"/>
       <w:szCs w:val="20"/>
+    </w:rPr>
+  </w:style>
+  <w:style w:type="character" w:styleId="Hipervnculo">
+    <w:name w:val="Hyperlink"/>
+    <w:basedOn w:val="Fuentedeprrafopredeter"/>
+    <w:uiPriority w:val="99"/>
+    <w:unhideWhenUsed/>
+    <w:rsid w:val="009960DD"/>
+    <w:rPr>
+      <w:color w:val="0563C1" w:themeColor="hyperlink"/>
+      <w:u w:val="single"/>
+    </w:rPr>
+  </w:style>
+  <w:style w:type="character" w:styleId="Mencinsinresolver">
+    <w:name w:val="Unresolved Mention"/>
+    <w:basedOn w:val="Fuentedeprrafopredeter"/>
+    <w:uiPriority w:val="99"/>
+    <w:semiHidden/>
+    <w:unhideWhenUsed/>
+    <w:rsid w:val="009960DD"/>
+    <w:rPr>
+      <w:color w:val="605E5C"/>
+      <w:shd w:val="clear" w:color="auto" w:fill="E1DFDD"/>
     </w:rPr>
   </w:style>
 </w:styles>

</xml_diff>

<commit_message>
Añadidas restricciones de clave foránea para gestionar la eliminación en cascada de publicaciones y comentarios asociados a usuarios en la base de datos.
</commit_message>
<xml_diff>
--- a/Memoria Explicativa Proyecto WordHub.docx
+++ b/Memoria Explicativa Proyecto WordHub.docx
@@ -21,20 +21,8 @@
           <w:szCs w:val="44"/>
           <w:u w:val="single"/>
         </w:rPr>
-        <w:t xml:space="preserve">Memoria Explicativa Proyecto </w:t>
-      </w:r>
-      <w:proofErr w:type="spellStart"/>
-      <w:r>
-        <w:rPr>
-          <w:b/>
-          <w:bCs/>
-          <w:sz w:val="44"/>
-          <w:szCs w:val="44"/>
-          <w:u w:val="single"/>
-        </w:rPr>
-        <w:t>WordHub</w:t>
-      </w:r>
-      <w:proofErr w:type="spellEnd"/>
+        <w:t>Memoria Explicativa Proyecto WordHub</w:t>
+      </w:r>
     </w:p>
     <w:p/>
     <w:p>
@@ -51,15 +39,7 @@
     </w:p>
     <w:p>
       <w:r>
-        <w:t>La base de datos es llamada igual que el proyecto “</w:t>
-      </w:r>
-      <w:proofErr w:type="spellStart"/>
-      <w:r>
-        <w:t>WordHub</w:t>
-      </w:r>
-      <w:proofErr w:type="spellEnd"/>
-      <w:r>
-        <w:t>”, la base de datos consta de tres tablas: usuarios, publicaciones y comentarios.</w:t>
+        <w:t>La base de datos es llamada igual que el proyecto “WordHub”, la base de datos consta de tres tablas: usuarios, publicaciones y comentarios.</w:t>
       </w:r>
     </w:p>
     <w:p/>
@@ -135,36 +115,66 @@
     </w:p>
     <w:p>
       <w:r>
+        <w:t xml:space="preserve">    usuario_id INT,</w:t>
+      </w:r>
+    </w:p>
+    <w:p>
+      <w:r>
+        <w:t xml:space="preserve">    titulo </w:t>
+      </w:r>
+      <w:proofErr w:type="gramStart"/>
+      <w:r>
+        <w:t>VARCHAR(</w:t>
+      </w:r>
+      <w:proofErr w:type="gramEnd"/>
+      <w:r>
+        <w:t>100) NOT NULL,</w:t>
+      </w:r>
+    </w:p>
+    <w:p>
+      <w:r>
+        <w:t xml:space="preserve">    contenido TEXT NOT NULL,</w:t>
+      </w:r>
+    </w:p>
+    <w:p>
+      <w:r>
+        <w:t xml:space="preserve">    fecha_creacion TIMESTAMP DEFAULT CURRENT_TIMESTAMP,</w:t>
+      </w:r>
+    </w:p>
+    <w:p>
+      <w:r>
+        <w:t xml:space="preserve">    FOREIGN KEY (usuario_id) REFERENCES usuarios(id)</w:t>
+      </w:r>
+    </w:p>
+    <w:p>
+      <w:r>
+        <w:t>);</w:t>
+      </w:r>
+    </w:p>
+    <w:p>
+      <w:r>
+        <w:t>CREATE TABLE comentarios (</w:t>
+      </w:r>
+    </w:p>
+    <w:p>
+      <w:r>
+        <w:t xml:space="preserve">    id INT AUTO_INCREMENT PRIMARY KEY,</w:t>
+      </w:r>
+    </w:p>
+    <w:p>
+      <w:r>
         <w:t xml:space="preserve">    </w:t>
       </w:r>
-      <w:proofErr w:type="spellStart"/>
-      <w:r>
-        <w:t>usuario_id</w:t>
-      </w:r>
-      <w:proofErr w:type="spellEnd"/>
-      <w:r>
-        <w:t xml:space="preserve"> INT,</w:t>
-      </w:r>
-    </w:p>
-    <w:p>
-      <w:r>
-        <w:t xml:space="preserve">    </w:t>
-      </w:r>
-      <w:proofErr w:type="spellStart"/>
-      <w:r>
-        <w:t>titulo</w:t>
-      </w:r>
-      <w:proofErr w:type="spellEnd"/>
-      <w:r>
-        <w:t xml:space="preserve"> </w:t>
-      </w:r>
-      <w:proofErr w:type="gramStart"/>
-      <w:r>
-        <w:t>VARCHAR(</w:t>
-      </w:r>
-      <w:proofErr w:type="gramEnd"/>
-      <w:r>
-        <w:t>100) NOT NULL,</w:t>
+      <w:r>
+        <w:t>p</w:t>
+      </w:r>
+      <w:r>
+        <w:t>ublicación_id INT,</w:t>
+      </w:r>
+    </w:p>
+    <w:p>
+      <w:r>
+        <w:t xml:space="preserve">    usuario_id INT,</w:t>
       </w:r>
     </w:p>
     <w:p>
@@ -174,119 +184,23 @@
     </w:p>
     <w:p>
       <w:r>
-        <w:t xml:space="preserve">    </w:t>
-      </w:r>
-      <w:proofErr w:type="spellStart"/>
-      <w:r>
-        <w:t>fecha_creacion</w:t>
-      </w:r>
-      <w:proofErr w:type="spellEnd"/>
-      <w:r>
-        <w:t xml:space="preserve"> TIMESTAMP DEFAULT CURRENT_TIMESTAMP,</w:t>
+        <w:t xml:space="preserve">    fecha_creacion TIMESTAMP DEFAULT CURRENT_TIMESTAMP,</w:t>
       </w:r>
     </w:p>
     <w:p>
       <w:r>
         <w:t xml:space="preserve">    FOREIGN KEY (</w:t>
       </w:r>
-      <w:proofErr w:type="spellStart"/>
-      <w:r>
-        <w:t>usuario_id</w:t>
-      </w:r>
-      <w:proofErr w:type="spellEnd"/>
-      <w:r>
-        <w:t>) REFERENCES usuarios(id)</w:t>
-      </w:r>
-    </w:p>
-    <w:p>
-      <w:r>
-        <w:t>);</w:t>
-      </w:r>
-    </w:p>
-    <w:p>
-      <w:r>
-        <w:t>CREATE TABLE comentarios (</w:t>
-      </w:r>
-    </w:p>
-    <w:p>
-      <w:r>
-        <w:t xml:space="preserve">    id INT AUTO_INCREMENT PRIMARY KEY,</w:t>
-      </w:r>
-    </w:p>
-    <w:p>
-      <w:r>
-        <w:t xml:space="preserve">    </w:t>
-      </w:r>
-      <w:proofErr w:type="spellStart"/>
       <w:r>
         <w:t>p</w:t>
       </w:r>
       <w:r>
-        <w:t>ublicación_id</w:t>
-      </w:r>
-      <w:proofErr w:type="spellEnd"/>
-      <w:r>
-        <w:t xml:space="preserve"> INT,</w:t>
-      </w:r>
-    </w:p>
-    <w:p>
-      <w:r>
-        <w:t xml:space="preserve">    </w:t>
-      </w:r>
-      <w:proofErr w:type="spellStart"/>
-      <w:r>
-        <w:t>usuario_id</w:t>
-      </w:r>
-      <w:proofErr w:type="spellEnd"/>
-      <w:r>
-        <w:t xml:space="preserve"> INT,</w:t>
-      </w:r>
-    </w:p>
-    <w:p>
-      <w:r>
-        <w:t xml:space="preserve">    contenido TEXT NOT NULL,</w:t>
-      </w:r>
-    </w:p>
-    <w:p>
-      <w:r>
-        <w:t xml:space="preserve">    </w:t>
-      </w:r>
-      <w:proofErr w:type="spellStart"/>
-      <w:r>
-        <w:t>fecha_creacion</w:t>
-      </w:r>
-      <w:proofErr w:type="spellEnd"/>
-      <w:r>
-        <w:t xml:space="preserve"> TIMESTAMP DEFAULT CURRENT_TIMESTAMP,</w:t>
-      </w:r>
-    </w:p>
-    <w:p>
-      <w:r>
-        <w:t xml:space="preserve">    FOREIGN KEY (</w:t>
-      </w:r>
-      <w:proofErr w:type="spellStart"/>
-      <w:r>
-        <w:t>p</w:t>
-      </w:r>
-      <w:r>
-        <w:t>ublicación_id</w:t>
-      </w:r>
-      <w:proofErr w:type="spellEnd"/>
-      <w:r>
-        <w:t>) REFERENCES publicaciones(id),</w:t>
-      </w:r>
-    </w:p>
-    <w:p>
-      <w:r>
-        <w:t xml:space="preserve">    FOREIGN KEY (</w:t>
-      </w:r>
-      <w:proofErr w:type="spellStart"/>
-      <w:r>
-        <w:t>usuario_id</w:t>
-      </w:r>
-      <w:proofErr w:type="spellEnd"/>
-      <w:r>
-        <w:t>) REFERENCES usuarios(id)</w:t>
+        <w:t>ublicación_id) REFERENCES publicaciones(id),</w:t>
+      </w:r>
+    </w:p>
+    <w:p>
+      <w:r>
+        <w:t xml:space="preserve">    FOREIGN KEY (usuario_id) REFERENCES usuarios(id)</w:t>
       </w:r>
     </w:p>
     <w:p>
@@ -318,15 +232,7 @@
     </w:p>
     <w:p>
       <w:r>
-        <w:t>FOREIGN KEY (</w:t>
-      </w:r>
-      <w:proofErr w:type="spellStart"/>
-      <w:r>
-        <w:t>publicación_id</w:t>
-      </w:r>
-      <w:proofErr w:type="spellEnd"/>
-      <w:r>
-        <w:t>) REFERENCES publicaciones(id)</w:t>
+        <w:t>FOREIGN KEY (publicación_id) REFERENCES publicaciones(id)</w:t>
       </w:r>
     </w:p>
     <w:p>
@@ -337,158 +243,93 @@
     <w:p/>
     <w:p>
       <w:r>
-        <w:t xml:space="preserve">-- Índice en la columna </w:t>
-      </w:r>
-      <w:proofErr w:type="spellStart"/>
-      <w:r>
-        <w:t>usuario_id</w:t>
-      </w:r>
-      <w:proofErr w:type="spellEnd"/>
-      <w:r>
-        <w:t xml:space="preserve"> de la tabla publicaciones</w:t>
-      </w:r>
-    </w:p>
-    <w:p>
-      <w:r>
-        <w:t xml:space="preserve">CREATE INDEX </w:t>
-      </w:r>
-      <w:proofErr w:type="spellStart"/>
-      <w:r>
-        <w:t>idx_usuario_id</w:t>
-      </w:r>
-      <w:proofErr w:type="spellEnd"/>
-      <w:r>
-        <w:t xml:space="preserve"> ON publicaciones(</w:t>
-      </w:r>
-      <w:proofErr w:type="spellStart"/>
-      <w:r>
-        <w:t>usuario_id</w:t>
-      </w:r>
-      <w:proofErr w:type="spellEnd"/>
-      <w:r>
-        <w:t>);</w:t>
+        <w:t>ALTER TABLE publicaciones</w:t>
+      </w:r>
+    </w:p>
+    <w:p>
+      <w:r>
+        <w:t>ADD CONSTRAINT fk_publicaciones_usuario</w:t>
+      </w:r>
+    </w:p>
+    <w:p>
+      <w:r>
+        <w:t>FOREIGN KEY (usuario_id) REFERENCES usuarios(id)</w:t>
+      </w:r>
+    </w:p>
+    <w:p>
+      <w:r>
+        <w:t>ON DELETE CASCADE;</w:t>
       </w:r>
     </w:p>
     <w:p/>
     <w:p>
       <w:r>
-        <w:t xml:space="preserve">-- Índice en la columna </w:t>
-      </w:r>
-      <w:proofErr w:type="spellStart"/>
-      <w:r>
-        <w:t>publicación_id</w:t>
-      </w:r>
-      <w:proofErr w:type="spellEnd"/>
-      <w:r>
-        <w:t xml:space="preserve"> de la tabla comentarios</w:t>
-      </w:r>
-    </w:p>
-    <w:p>
-      <w:r>
-        <w:t xml:space="preserve">CREATE INDEX </w:t>
-      </w:r>
-      <w:proofErr w:type="spellStart"/>
-      <w:r>
-        <w:t>idx_publicacion_id</w:t>
-      </w:r>
-      <w:proofErr w:type="spellEnd"/>
-      <w:r>
-        <w:t xml:space="preserve"> ON comentarios(</w:t>
-      </w:r>
-      <w:proofErr w:type="spellStart"/>
-      <w:r>
-        <w:t>publicación_id</w:t>
-      </w:r>
-      <w:proofErr w:type="spellEnd"/>
-      <w:r>
-        <w:t>);</w:t>
+        <w:t>ALTER TABLE comentarios</w:t>
+      </w:r>
+    </w:p>
+    <w:p>
+      <w:r>
+        <w:t>ADD CONSTRAINT fk_comentarios_usuario</w:t>
+      </w:r>
+    </w:p>
+    <w:p>
+      <w:r>
+        <w:t>FOREIGN KEY (usuario_id) REFERENCES usuarios(id)</w:t>
+      </w:r>
+    </w:p>
+    <w:p>
+      <w:r>
+        <w:t>ON DELETE CASCADE;</w:t>
       </w:r>
     </w:p>
     <w:p/>
     <w:p>
       <w:r>
-        <w:t xml:space="preserve">-- Índice en la columna </w:t>
-      </w:r>
-      <w:proofErr w:type="spellStart"/>
-      <w:r>
-        <w:t>usuario_id</w:t>
-      </w:r>
-      <w:proofErr w:type="spellEnd"/>
-      <w:r>
-        <w:t xml:space="preserve"> de la tabla comentarios</w:t>
-      </w:r>
-    </w:p>
-    <w:p>
-      <w:r>
-        <w:t xml:space="preserve">CREATE INDEX </w:t>
-      </w:r>
-      <w:proofErr w:type="spellStart"/>
-      <w:r>
-        <w:t>idx_usuario_id_comentarios</w:t>
-      </w:r>
-      <w:proofErr w:type="spellEnd"/>
-      <w:r>
-        <w:t xml:space="preserve"> ON comentarios(</w:t>
-      </w:r>
-      <w:proofErr w:type="spellStart"/>
-      <w:r>
-        <w:t>usuario_id</w:t>
-      </w:r>
-      <w:proofErr w:type="spellEnd"/>
-      <w:r>
-        <w:t>);</w:t>
+        <w:t>-- Índice en la columna usuario_id de la tabla publicaciones</w:t>
+      </w:r>
+    </w:p>
+    <w:p>
+      <w:r>
+        <w:t>CREATE INDEX idx_usuario_id ON publicaciones(usuario_id);</w:t>
       </w:r>
     </w:p>
     <w:p/>
     <w:p>
       <w:r>
+        <w:t>-- Índice en la columna publicación_id de la tabla comentarios</w:t>
+      </w:r>
+    </w:p>
+    <w:p>
+      <w:r>
+        <w:t>CREATE INDEX idx_publicacion_id ON comentarios(publicación_id);</w:t>
+      </w:r>
+    </w:p>
+    <w:p/>
+    <w:p>
+      <w:r>
+        <w:t>-- Índice en la columna usuario_id de la tabla comentarios</w:t>
+      </w:r>
+    </w:p>
+    <w:p>
+      <w:r>
+        <w:t>CREATE INDEX idx_usuario_id_comentarios ON comentarios(usuario_id);</w:t>
+      </w:r>
+    </w:p>
+    <w:p/>
+    <w:p>
+      <w:r>
         <w:t>-- Índice en la columna email de la tabla usuarios (para acelerar el inicio de sesión)</w:t>
       </w:r>
     </w:p>
     <w:p>
       <w:r>
-        <w:t xml:space="preserve">CREATE INDEX </w:t>
-      </w:r>
-      <w:proofErr w:type="spellStart"/>
-      <w:r>
-        <w:t>idx_email</w:t>
-      </w:r>
-      <w:proofErr w:type="spellEnd"/>
-      <w:r>
-        <w:t xml:space="preserve"> ON usuarios(email);</w:t>
-      </w:r>
-    </w:p>
-    <w:p>
-      <w:r>
-        <w:t xml:space="preserve">Como se puede ver las relaciones son de la tabla publicaciones con </w:t>
-      </w:r>
-      <w:proofErr w:type="spellStart"/>
-      <w:r>
-        <w:t>usuario_id</w:t>
-      </w:r>
-      <w:proofErr w:type="spellEnd"/>
-      <w:r>
-        <w:t xml:space="preserve"> a la tabla usuario al campo id, y de la tabla comentarios son </w:t>
-      </w:r>
-      <w:proofErr w:type="spellStart"/>
-      <w:r>
-        <w:t>publicación_id</w:t>
-      </w:r>
-      <w:proofErr w:type="spellEnd"/>
-      <w:r>
-        <w:t xml:space="preserve"> a la tabla publicación campo id y </w:t>
-      </w:r>
-      <w:proofErr w:type="spellStart"/>
-      <w:r>
-        <w:t>usuario_id</w:t>
-      </w:r>
-      <w:proofErr w:type="spellEnd"/>
-      <w:r>
-        <w:t xml:space="preserve"> a la tabla usuario campo id.</w:t>
-      </w:r>
-    </w:p>
-    <w:p/>
-    <w:p>
+        <w:t>CREATE INDEX idx_email ON usuarios(email);</w:t>
+      </w:r>
+    </w:p>
+    <w:p>
+      <w:r>
+        <w:t>Como se puede ver las relaciones son de la tabla publicaciones con usuario_id a la tabla usuario al campo id, y de la tabla comentarios son publicación_id a la tabla publicación campo id y usuario_id a la tabla usuario campo id.</w:t>
+      </w:r>
       <w:r>
         <w:br w:type="page"/>
       </w:r>
@@ -510,59 +351,24 @@
       <w:r>
         <w:t xml:space="preserve">El api está realizado con node.js, para su funcionamiento se han utilizado los siguientes paquetes: </w:t>
       </w:r>
-      <w:proofErr w:type="spellStart"/>
       <w:r>
         <w:t>express</w:t>
       </w:r>
-      <w:proofErr w:type="spellEnd"/>
       <w:r>
         <w:t xml:space="preserve"> </w:t>
       </w:r>
-      <w:proofErr w:type="spellStart"/>
       <w:r>
         <w:t>express-validator</w:t>
       </w:r>
-      <w:proofErr w:type="spellEnd"/>
+      <w:r>
+        <w:t xml:space="preserve"> mysql body-parser bcryptjs jsonwebtoken</w:t>
+      </w:r>
       <w:r>
         <w:t xml:space="preserve"> </w:t>
       </w:r>
-      <w:proofErr w:type="spellStart"/>
-      <w:r>
-        <w:t>mysql</w:t>
-      </w:r>
-      <w:proofErr w:type="spellEnd"/>
-      <w:r>
-        <w:t xml:space="preserve"> </w:t>
-      </w:r>
-      <w:proofErr w:type="spellStart"/>
-      <w:r>
-        <w:t>body-parser</w:t>
-      </w:r>
-      <w:proofErr w:type="spellEnd"/>
-      <w:r>
-        <w:t xml:space="preserve"> </w:t>
-      </w:r>
-      <w:proofErr w:type="spellStart"/>
-      <w:r>
-        <w:t>bcryptjs</w:t>
-      </w:r>
-      <w:proofErr w:type="spellEnd"/>
-      <w:r>
-        <w:t xml:space="preserve"> </w:t>
-      </w:r>
-      <w:proofErr w:type="spellStart"/>
-      <w:r>
-        <w:t>jsonwebtoken</w:t>
-      </w:r>
-      <w:proofErr w:type="spellEnd"/>
-      <w:r>
-        <w:t xml:space="preserve"> </w:t>
-      </w:r>
-      <w:proofErr w:type="spellStart"/>
       <w:r>
         <w:t>dotenv</w:t>
       </w:r>
-      <w:proofErr w:type="spellEnd"/>
     </w:p>
     <w:p>
       <w:pPr>
@@ -583,15 +389,7 @@
         <w:ind w:left="708"/>
       </w:pPr>
       <w:r>
-        <w:t xml:space="preserve">Express es un marco de aplicaciones web para Node.js, diseñado para crear y manejar aplicaciones web y </w:t>
-      </w:r>
-      <w:proofErr w:type="spellStart"/>
-      <w:r>
-        <w:t>APIs</w:t>
-      </w:r>
-      <w:proofErr w:type="spellEnd"/>
-      <w:r>
-        <w:t xml:space="preserve"> de manera sencilla y eficiente. Es uno de los marcos más populares debido a su simplicidad y flexibilidad.</w:t>
+        <w:t>Express es un marco de aplicaciones web para Node.js, diseñado para crear y manejar aplicaciones web y APIs de manera sencilla y eficiente. Es uno de los marcos más populares debido a su simplicidad y flexibilidad.</w:t>
       </w:r>
     </w:p>
     <w:p>
@@ -608,11 +406,9 @@
           <w:numId w:val="2"/>
         </w:numPr>
       </w:pPr>
-      <w:proofErr w:type="spellStart"/>
       <w:r>
         <w:t>express-validator</w:t>
       </w:r>
-      <w:proofErr w:type="spellEnd"/>
       <w:r>
         <w:t>:</w:t>
       </w:r>
@@ -649,13 +445,8 @@
           <w:numId w:val="2"/>
         </w:numPr>
       </w:pPr>
-      <w:proofErr w:type="spellStart"/>
-      <w:r>
-        <w:t>Mysql</w:t>
-      </w:r>
-      <w:proofErr w:type="spellEnd"/>
-      <w:r>
-        <w:t>:</w:t>
+      <w:r>
+        <w:t>Mysql:</w:t>
       </w:r>
     </w:p>
     <w:p>
@@ -679,13 +470,8 @@
           <w:numId w:val="2"/>
         </w:numPr>
       </w:pPr>
-      <w:proofErr w:type="spellStart"/>
-      <w:r>
-        <w:t>Body-parser</w:t>
-      </w:r>
-      <w:proofErr w:type="spellEnd"/>
-      <w:r>
-        <w:t>:</w:t>
+      <w:r>
+        <w:t>Body-parser:</w:t>
       </w:r>
     </w:p>
     <w:p>
@@ -695,12 +481,10 @@
       <w:r>
         <w:t xml:space="preserve">es un middleware para Express que analiza el cuerpo de las solicitudes HTTP entrantes y lo convierte en un objeto JSON accesible desde </w:t>
       </w:r>
-      <w:proofErr w:type="spellStart"/>
       <w:proofErr w:type="gramStart"/>
       <w:r>
         <w:t>req.body</w:t>
       </w:r>
-      <w:proofErr w:type="spellEnd"/>
       <w:proofErr w:type="gramEnd"/>
     </w:p>
     <w:p>
@@ -716,13 +500,8 @@
           <w:numId w:val="2"/>
         </w:numPr>
       </w:pPr>
-      <w:proofErr w:type="spellStart"/>
-      <w:r>
-        <w:t>Bcryptjs</w:t>
-      </w:r>
-      <w:proofErr w:type="spellEnd"/>
-      <w:r>
-        <w:t>:</w:t>
+      <w:r>
+        <w:t>Bcryptjs:</w:t>
       </w:r>
     </w:p>
     <w:p>
@@ -730,15 +509,7 @@
         <w:pStyle w:val="Prrafodelista"/>
       </w:pPr>
       <w:r>
-        <w:t xml:space="preserve">es una biblioteca para Node.js que implementa el algoritmo </w:t>
-      </w:r>
-      <w:proofErr w:type="spellStart"/>
-      <w:r>
-        <w:t>bcrypt</w:t>
-      </w:r>
-      <w:proofErr w:type="spellEnd"/>
-      <w:r>
-        <w:t>, utilizado para el cifrado seguro de contraseñas.</w:t>
+        <w:t>es una biblioteca para Node.js que implementa el algoritmo bcrypt, utilizado para el cifrado seguro de contraseñas.</w:t>
       </w:r>
     </w:p>
     <w:p>
@@ -754,13 +525,8 @@
           <w:numId w:val="2"/>
         </w:numPr>
       </w:pPr>
-      <w:proofErr w:type="spellStart"/>
-      <w:r>
-        <w:t>Jsonwebtoken</w:t>
-      </w:r>
-      <w:proofErr w:type="spellEnd"/>
-      <w:r>
-        <w:t>:</w:t>
+      <w:r>
+        <w:t>Jsonwebtoken:</w:t>
       </w:r>
     </w:p>
     <w:p>
@@ -811,7 +577,6 @@
           <w14:ligatures w14:val="none"/>
         </w:rPr>
       </w:pPr>
-      <w:proofErr w:type="spellStart"/>
       <w:r>
         <w:rPr>
           <w:rFonts w:eastAsia="Times New Roman" w:cstheme="minorHAnsi"/>
@@ -821,19 +586,7 @@
           <w:lang w:eastAsia="es-ES"/>
           <w14:ligatures w14:val="none"/>
         </w:rPr>
-        <w:t>Dotenv</w:t>
-      </w:r>
-      <w:proofErr w:type="spellEnd"/>
-      <w:r>
-        <w:rPr>
-          <w:rFonts w:eastAsia="Times New Roman" w:cstheme="minorHAnsi"/>
-          <w:kern w:val="0"/>
-          <w:sz w:val="20"/>
-          <w:szCs w:val="20"/>
-          <w:lang w:eastAsia="es-ES"/>
-          <w14:ligatures w14:val="none"/>
-        </w:rPr>
-        <w:t>:</w:t>
+        <w:t>Dotenv:</w:t>
       </w:r>
     </w:p>
     <w:p>
@@ -867,7 +620,6 @@
           <w14:ligatures w14:val="none"/>
         </w:rPr>
       </w:pPr>
-      <w:proofErr w:type="spellStart"/>
       <w:r>
         <w:rPr>
           <w:rFonts w:eastAsia="Times New Roman" w:cstheme="minorHAnsi"/>
@@ -877,9 +629,9 @@
           <w:lang w:eastAsia="es-ES"/>
           <w14:ligatures w14:val="none"/>
         </w:rPr>
-        <w:t>dotenv</w:t>
-      </w:r>
-      <w:proofErr w:type="spellEnd"/>
+        <w:t xml:space="preserve">dotenv es una biblioteca que permite cargar variables de entorno desde un </w:t>
+      </w:r>
+      <w:proofErr w:type="gramStart"/>
       <w:r>
         <w:rPr>
           <w:rFonts w:eastAsia="Times New Roman" w:cstheme="minorHAnsi"/>
@@ -889,9 +641,9 @@
           <w:lang w:eastAsia="es-ES"/>
           <w14:ligatures w14:val="none"/>
         </w:rPr>
-        <w:t xml:space="preserve"> es una biblioteca que permite cargar variables de entorno desde un </w:t>
-      </w:r>
-      <w:proofErr w:type="gramStart"/>
+        <w:t>archivo .env</w:t>
+      </w:r>
+      <w:proofErr w:type="gramEnd"/>
       <w:r>
         <w:rPr>
           <w:rFonts w:eastAsia="Times New Roman" w:cstheme="minorHAnsi"/>
@@ -901,56 +653,7 @@
           <w:lang w:eastAsia="es-ES"/>
           <w14:ligatures w14:val="none"/>
         </w:rPr>
-        <w:t>archivo .</w:t>
-      </w:r>
-      <w:proofErr w:type="spellStart"/>
-      <w:r>
-        <w:rPr>
-          <w:rFonts w:eastAsia="Times New Roman" w:cstheme="minorHAnsi"/>
-          <w:kern w:val="0"/>
-          <w:sz w:val="20"/>
-          <w:szCs w:val="20"/>
-          <w:lang w:eastAsia="es-ES"/>
-          <w14:ligatures w14:val="none"/>
-        </w:rPr>
-        <w:t>env</w:t>
-      </w:r>
-      <w:proofErr w:type="spellEnd"/>
-      <w:proofErr w:type="gramEnd"/>
-      <w:r>
-        <w:rPr>
-          <w:rFonts w:eastAsia="Times New Roman" w:cstheme="minorHAnsi"/>
-          <w:kern w:val="0"/>
-          <w:sz w:val="20"/>
-          <w:szCs w:val="20"/>
-          <w:lang w:eastAsia="es-ES"/>
-          <w14:ligatures w14:val="none"/>
-        </w:rPr>
-        <w:t xml:space="preserve"> en </w:t>
-      </w:r>
-      <w:proofErr w:type="spellStart"/>
-      <w:r>
-        <w:rPr>
-          <w:rFonts w:eastAsia="Times New Roman" w:cstheme="minorHAnsi"/>
-          <w:kern w:val="0"/>
-          <w:sz w:val="20"/>
-          <w:szCs w:val="20"/>
-          <w:lang w:eastAsia="es-ES"/>
-          <w14:ligatures w14:val="none"/>
-        </w:rPr>
-        <w:t>process.env</w:t>
-      </w:r>
-      <w:proofErr w:type="spellEnd"/>
-      <w:r>
-        <w:rPr>
-          <w:rFonts w:eastAsia="Times New Roman" w:cstheme="minorHAnsi"/>
-          <w:kern w:val="0"/>
-          <w:sz w:val="20"/>
-          <w:szCs w:val="20"/>
-          <w:lang w:eastAsia="es-ES"/>
-          <w14:ligatures w14:val="none"/>
-        </w:rPr>
-        <w:t>. Esto es útil para almacenar información sensible, como credenciales de base de datos, claves secretas y configuraciones que no deseas exponer en el código fuente.</w:t>
+        <w:t xml:space="preserve"> en process.env. Esto es útil para almacenar información sensible, como credenciales de base de datos, claves secretas y configuraciones que no deseas exponer en el código fuente.</w:t>
       </w:r>
     </w:p>
     <w:p>
@@ -1913,41 +1616,16 @@
           <w:sz w:val="28"/>
           <w:szCs w:val="28"/>
         </w:rPr>
-        <w:t xml:space="preserve">En el repositorio de </w:t>
-      </w:r>
-      <w:proofErr w:type="spellStart"/>
+        <w:t xml:space="preserve">En el repositorio de github está más detallado su uso, configuración, instalación y ejecución, si vas a ejecutarlo asegúrate de que has creado el fichero </w:t>
+      </w:r>
+      <w:proofErr w:type="gramStart"/>
       <w:r>
         <w:rPr>
           <w:sz w:val="28"/>
           <w:szCs w:val="28"/>
         </w:rPr>
-        <w:t>github</w:t>
-      </w:r>
-      <w:proofErr w:type="spellEnd"/>
-      <w:r>
-        <w:rPr>
-          <w:sz w:val="28"/>
-          <w:szCs w:val="28"/>
-        </w:rPr>
-        <w:t xml:space="preserve"> está más detallado su uso, configuración, instalación y ejecución, si vas a ejecutarlo asegúrate de que has creado el fichero </w:t>
-      </w:r>
-      <w:proofErr w:type="gramStart"/>
-      <w:r>
-        <w:rPr>
-          <w:sz w:val="28"/>
-          <w:szCs w:val="28"/>
-        </w:rPr>
-        <w:t>“.</w:t>
-      </w:r>
-      <w:proofErr w:type="spellStart"/>
-      <w:r>
-        <w:rPr>
-          <w:sz w:val="28"/>
-          <w:szCs w:val="28"/>
-        </w:rPr>
-        <w:t>env</w:t>
-      </w:r>
-      <w:proofErr w:type="spellEnd"/>
+        <w:t>“.env</w:t>
+      </w:r>
       <w:proofErr w:type="gramEnd"/>
       <w:r>
         <w:rPr>

</xml_diff>

<commit_message>
Actualizada la documentación del proyecto para incluir la URL de la API y aclaraciones sobre la creación del archivo .env
</commit_message>
<xml_diff>
--- a/Memoria Explicativa Proyecto WordHub.docx
+++ b/Memoria Explicativa Proyecto WordHub.docx
@@ -21,8 +21,20 @@
           <w:szCs w:val="44"/>
           <w:u w:val="single"/>
         </w:rPr>
-        <w:t>Memoria Explicativa Proyecto WordHub</w:t>
-      </w:r>
+        <w:t xml:space="preserve">Memoria Explicativa Proyecto </w:t>
+      </w:r>
+      <w:proofErr w:type="spellStart"/>
+      <w:r>
+        <w:rPr>
+          <w:b/>
+          <w:bCs/>
+          <w:sz w:val="44"/>
+          <w:szCs w:val="44"/>
+          <w:u w:val="single"/>
+        </w:rPr>
+        <w:t>WordHub</w:t>
+      </w:r>
+      <w:proofErr w:type="spellEnd"/>
     </w:p>
     <w:p/>
     <w:p>
@@ -39,7 +51,15 @@
     </w:p>
     <w:p>
       <w:r>
-        <w:t>La base de datos es llamada igual que el proyecto “WordHub”, la base de datos consta de tres tablas: usuarios, publicaciones y comentarios.</w:t>
+        <w:t>La base de datos es llamada igual que el proyecto “</w:t>
+      </w:r>
+      <w:proofErr w:type="spellStart"/>
+      <w:r>
+        <w:t>WordHub</w:t>
+      </w:r>
+      <w:proofErr w:type="spellEnd"/>
+      <w:r>
+        <w:t>”, la base de datos consta de tres tablas: usuarios, publicaciones y comentarios.</w:t>
       </w:r>
     </w:p>
     <w:p/>
@@ -61,41 +81,17 @@
     </w:p>
     <w:p>
       <w:r>
-        <w:t xml:space="preserve">    nombre </w:t>
-      </w:r>
-      <w:proofErr w:type="gramStart"/>
-      <w:r>
-        <w:t>VARCHAR(</w:t>
-      </w:r>
-      <w:proofErr w:type="gramEnd"/>
-      <w:r>
-        <w:t>50) NOT NULL,</w:t>
-      </w:r>
-    </w:p>
-    <w:p>
-      <w:r>
-        <w:t xml:space="preserve">    email </w:t>
-      </w:r>
-      <w:proofErr w:type="gramStart"/>
-      <w:r>
-        <w:t>VARCHAR(</w:t>
-      </w:r>
-      <w:proofErr w:type="gramEnd"/>
-      <w:r>
-        <w:t>100) NOT NULL UNIQUE,</w:t>
-      </w:r>
-    </w:p>
-    <w:p>
-      <w:r>
-        <w:t xml:space="preserve">    contraseña </w:t>
-      </w:r>
-      <w:proofErr w:type="gramStart"/>
-      <w:r>
-        <w:t>VARCHAR(</w:t>
-      </w:r>
-      <w:proofErr w:type="gramEnd"/>
-      <w:r>
-        <w:t>100) NOT NULL</w:t>
+        <w:t xml:space="preserve">    nombre VARCHAR(50) NOT NULL,</w:t>
+      </w:r>
+    </w:p>
+    <w:p>
+      <w:r>
+        <w:t xml:space="preserve">    email VARCHAR(100) NOT NULL UNIQUE,</w:t>
+      </w:r>
+    </w:p>
+    <w:p>
+      <w:r>
+        <w:t xml:space="preserve">    contraseña VARCHAR(100) NOT NULL</w:t>
       </w:r>
     </w:p>
     <w:p>
@@ -115,20 +111,28 @@
     </w:p>
     <w:p>
       <w:r>
-        <w:t xml:space="preserve">    usuario_id INT,</w:t>
-      </w:r>
-    </w:p>
-    <w:p>
-      <w:r>
-        <w:t xml:space="preserve">    titulo </w:t>
-      </w:r>
-      <w:proofErr w:type="gramStart"/>
-      <w:r>
-        <w:t>VARCHAR(</w:t>
-      </w:r>
-      <w:proofErr w:type="gramEnd"/>
-      <w:r>
-        <w:t>100) NOT NULL,</w:t>
+        <w:t xml:space="preserve">    </w:t>
+      </w:r>
+      <w:proofErr w:type="spellStart"/>
+      <w:r>
+        <w:t>usuario_id</w:t>
+      </w:r>
+      <w:proofErr w:type="spellEnd"/>
+      <w:r>
+        <w:t xml:space="preserve"> INT,</w:t>
+      </w:r>
+    </w:p>
+    <w:p>
+      <w:r>
+        <w:t xml:space="preserve">    </w:t>
+      </w:r>
+      <w:proofErr w:type="spellStart"/>
+      <w:r>
+        <w:t>titulo</w:t>
+      </w:r>
+      <w:proofErr w:type="spellEnd"/>
+      <w:r>
+        <w:t xml:space="preserve"> VARCHAR(100) NOT NULL,</w:t>
       </w:r>
     </w:p>
     <w:p>
@@ -138,12 +142,28 @@
     </w:p>
     <w:p>
       <w:r>
-        <w:t xml:space="preserve">    fecha_creacion TIMESTAMP DEFAULT CURRENT_TIMESTAMP,</w:t>
-      </w:r>
-    </w:p>
-    <w:p>
-      <w:r>
-        <w:t xml:space="preserve">    FOREIGN KEY (usuario_id) REFERENCES usuarios(id)</w:t>
+        <w:t xml:space="preserve">    </w:t>
+      </w:r>
+      <w:proofErr w:type="spellStart"/>
+      <w:r>
+        <w:t>fecha_creacion</w:t>
+      </w:r>
+      <w:proofErr w:type="spellEnd"/>
+      <w:r>
+        <w:t xml:space="preserve"> TIMESTAMP DEFAULT CURRENT_TIMESTAMP,</w:t>
+      </w:r>
+    </w:p>
+    <w:p>
+      <w:r>
+        <w:t xml:space="preserve">    FOREIGN KEY (</w:t>
+      </w:r>
+      <w:proofErr w:type="spellStart"/>
+      <w:r>
+        <w:t>usuario_id</w:t>
+      </w:r>
+      <w:proofErr w:type="spellEnd"/>
+      <w:r>
+        <w:t>) REFERENCES usuarios(id)</w:t>
       </w:r>
     </w:p>
     <w:p>
@@ -165,16 +185,29 @@
       <w:r>
         <w:t xml:space="preserve">    </w:t>
       </w:r>
+      <w:proofErr w:type="spellStart"/>
       <w:r>
         <w:t>p</w:t>
       </w:r>
       <w:r>
-        <w:t>ublicación_id INT,</w:t>
-      </w:r>
-    </w:p>
-    <w:p>
-      <w:r>
-        <w:t xml:space="preserve">    usuario_id INT,</w:t>
+        <w:t>ublicación_id</w:t>
+      </w:r>
+      <w:proofErr w:type="spellEnd"/>
+      <w:r>
+        <w:t xml:space="preserve"> INT,</w:t>
+      </w:r>
+    </w:p>
+    <w:p>
+      <w:r>
+        <w:t xml:space="preserve">    </w:t>
+      </w:r>
+      <w:proofErr w:type="spellStart"/>
+      <w:r>
+        <w:t>usuario_id</w:t>
+      </w:r>
+      <w:proofErr w:type="spellEnd"/>
+      <w:r>
+        <w:t xml:space="preserve"> INT,</w:t>
       </w:r>
     </w:p>
     <w:p>
@@ -184,23 +217,44 @@
     </w:p>
     <w:p>
       <w:r>
-        <w:t xml:space="preserve">    fecha_creacion TIMESTAMP DEFAULT CURRENT_TIMESTAMP,</w:t>
+        <w:t xml:space="preserve">    </w:t>
+      </w:r>
+      <w:proofErr w:type="spellStart"/>
+      <w:r>
+        <w:t>fecha_creacion</w:t>
+      </w:r>
+      <w:proofErr w:type="spellEnd"/>
+      <w:r>
+        <w:t xml:space="preserve"> TIMESTAMP DEFAULT CURRENT_TIMESTAMP,</w:t>
       </w:r>
     </w:p>
     <w:p>
       <w:r>
         <w:t xml:space="preserve">    FOREIGN KEY (</w:t>
       </w:r>
+      <w:proofErr w:type="spellStart"/>
       <w:r>
         <w:t>p</w:t>
       </w:r>
       <w:r>
-        <w:t>ublicación_id) REFERENCES publicaciones(id),</w:t>
-      </w:r>
-    </w:p>
-    <w:p>
-      <w:r>
-        <w:t xml:space="preserve">    FOREIGN KEY (usuario_id) REFERENCES usuarios(id)</w:t>
+        <w:t>ublicación_id</w:t>
+      </w:r>
+      <w:proofErr w:type="spellEnd"/>
+      <w:r>
+        <w:t>) REFERENCES publicaciones(id),</w:t>
+      </w:r>
+    </w:p>
+    <w:p>
+      <w:r>
+        <w:t xml:space="preserve">    FOREIGN KEY (</w:t>
+      </w:r>
+      <w:proofErr w:type="spellStart"/>
+      <w:r>
+        <w:t>usuario_id</w:t>
+      </w:r>
+      <w:proofErr w:type="spellEnd"/>
+      <w:r>
+        <w:t>) REFERENCES usuarios(id)</w:t>
       </w:r>
     </w:p>
     <w:p>
@@ -232,7 +286,15 @@
     </w:p>
     <w:p>
       <w:r>
-        <w:t>FOREIGN KEY (publicación_id) REFERENCES publicaciones(id)</w:t>
+        <w:t>FOREIGN KEY (</w:t>
+      </w:r>
+      <w:proofErr w:type="spellStart"/>
+      <w:r>
+        <w:t>publicación_id</w:t>
+      </w:r>
+      <w:proofErr w:type="spellEnd"/>
+      <w:r>
+        <w:t>) REFERENCES publicaciones(id)</w:t>
       </w:r>
     </w:p>
     <w:p>
@@ -248,12 +310,25 @@
     </w:p>
     <w:p>
       <w:r>
-        <w:t>ADD CONSTRAINT fk_publicaciones_usuario</w:t>
-      </w:r>
-    </w:p>
-    <w:p>
-      <w:r>
-        <w:t>FOREIGN KEY (usuario_id) REFERENCES usuarios(id)</w:t>
+        <w:t xml:space="preserve">ADD CONSTRAINT </w:t>
+      </w:r>
+      <w:proofErr w:type="spellStart"/>
+      <w:r>
+        <w:t>fk_publicaciones_usuario</w:t>
+      </w:r>
+      <w:proofErr w:type="spellEnd"/>
+    </w:p>
+    <w:p>
+      <w:r>
+        <w:t>FOREIGN KEY (</w:t>
+      </w:r>
+      <w:proofErr w:type="spellStart"/>
+      <w:r>
+        <w:t>usuario_id</w:t>
+      </w:r>
+      <w:proofErr w:type="spellEnd"/>
+      <w:r>
+        <w:t>) REFERENCES usuarios(id)</w:t>
       </w:r>
     </w:p>
     <w:p>
@@ -269,12 +344,25 @@
     </w:p>
     <w:p>
       <w:r>
-        <w:t>ADD CONSTRAINT fk_comentarios_usuario</w:t>
-      </w:r>
-    </w:p>
-    <w:p>
-      <w:r>
-        <w:t>FOREIGN KEY (usuario_id) REFERENCES usuarios(id)</w:t>
+        <w:t xml:space="preserve">ADD CONSTRAINT </w:t>
+      </w:r>
+      <w:proofErr w:type="spellStart"/>
+      <w:r>
+        <w:t>fk_comentarios_usuario</w:t>
+      </w:r>
+      <w:proofErr w:type="spellEnd"/>
+    </w:p>
+    <w:p>
+      <w:r>
+        <w:t>FOREIGN KEY (</w:t>
+      </w:r>
+      <w:proofErr w:type="spellStart"/>
+      <w:r>
+        <w:t>usuario_id</w:t>
+      </w:r>
+      <w:proofErr w:type="spellEnd"/>
+      <w:r>
+        <w:t>) REFERENCES usuarios(id)</w:t>
       </w:r>
     </w:p>
     <w:p>
@@ -285,34 +373,106 @@
     <w:p/>
     <w:p>
       <w:r>
-        <w:t>-- Índice en la columna usuario_id de la tabla publicaciones</w:t>
-      </w:r>
-    </w:p>
-    <w:p>
-      <w:r>
-        <w:t>CREATE INDEX idx_usuario_id ON publicaciones(usuario_id);</w:t>
+        <w:t xml:space="preserve">-- Índice en la columna </w:t>
+      </w:r>
+      <w:proofErr w:type="spellStart"/>
+      <w:r>
+        <w:t>usuario_id</w:t>
+      </w:r>
+      <w:proofErr w:type="spellEnd"/>
+      <w:r>
+        <w:t xml:space="preserve"> de la tabla publicaciones</w:t>
+      </w:r>
+    </w:p>
+    <w:p>
+      <w:r>
+        <w:t xml:space="preserve">CREATE INDEX </w:t>
+      </w:r>
+      <w:proofErr w:type="spellStart"/>
+      <w:r>
+        <w:t>idx_usuario_id</w:t>
+      </w:r>
+      <w:proofErr w:type="spellEnd"/>
+      <w:r>
+        <w:t xml:space="preserve"> ON publicaciones(</w:t>
+      </w:r>
+      <w:proofErr w:type="spellStart"/>
+      <w:r>
+        <w:t>usuario_id</w:t>
+      </w:r>
+      <w:proofErr w:type="spellEnd"/>
+      <w:r>
+        <w:t>);</w:t>
       </w:r>
     </w:p>
     <w:p/>
     <w:p>
       <w:r>
-        <w:t>-- Índice en la columna publicación_id de la tabla comentarios</w:t>
-      </w:r>
-    </w:p>
-    <w:p>
-      <w:r>
-        <w:t>CREATE INDEX idx_publicacion_id ON comentarios(publicación_id);</w:t>
+        <w:t xml:space="preserve">-- Índice en la columna </w:t>
+      </w:r>
+      <w:proofErr w:type="spellStart"/>
+      <w:r>
+        <w:t>publicación_id</w:t>
+      </w:r>
+      <w:proofErr w:type="spellEnd"/>
+      <w:r>
+        <w:t xml:space="preserve"> de la tabla comentarios</w:t>
+      </w:r>
+    </w:p>
+    <w:p>
+      <w:r>
+        <w:t xml:space="preserve">CREATE INDEX </w:t>
+      </w:r>
+      <w:proofErr w:type="spellStart"/>
+      <w:r>
+        <w:t>idx_publicacion_id</w:t>
+      </w:r>
+      <w:proofErr w:type="spellEnd"/>
+      <w:r>
+        <w:t xml:space="preserve"> ON comentarios(</w:t>
+      </w:r>
+      <w:proofErr w:type="spellStart"/>
+      <w:r>
+        <w:t>publicación_id</w:t>
+      </w:r>
+      <w:proofErr w:type="spellEnd"/>
+      <w:r>
+        <w:t>);</w:t>
       </w:r>
     </w:p>
     <w:p/>
     <w:p>
       <w:r>
-        <w:t>-- Índice en la columna usuario_id de la tabla comentarios</w:t>
-      </w:r>
-    </w:p>
-    <w:p>
-      <w:r>
-        <w:t>CREATE INDEX idx_usuario_id_comentarios ON comentarios(usuario_id);</w:t>
+        <w:t xml:space="preserve">-- Índice en la columna </w:t>
+      </w:r>
+      <w:proofErr w:type="spellStart"/>
+      <w:r>
+        <w:t>usuario_id</w:t>
+      </w:r>
+      <w:proofErr w:type="spellEnd"/>
+      <w:r>
+        <w:t xml:space="preserve"> de la tabla comentarios</w:t>
+      </w:r>
+    </w:p>
+    <w:p>
+      <w:r>
+        <w:t xml:space="preserve">CREATE INDEX </w:t>
+      </w:r>
+      <w:proofErr w:type="spellStart"/>
+      <w:r>
+        <w:t>idx_usuario_id_comentarios</w:t>
+      </w:r>
+      <w:proofErr w:type="spellEnd"/>
+      <w:r>
+        <w:t xml:space="preserve"> ON comentarios(</w:t>
+      </w:r>
+      <w:proofErr w:type="spellStart"/>
+      <w:r>
+        <w:t>usuario_id</w:t>
+      </w:r>
+      <w:proofErr w:type="spellEnd"/>
+      <w:r>
+        <w:t>);</w:t>
       </w:r>
     </w:p>
     <w:p/>
@@ -323,12 +483,44 @@
     </w:p>
     <w:p>
       <w:r>
-        <w:t>CREATE INDEX idx_email ON usuarios(email);</w:t>
-      </w:r>
-    </w:p>
-    <w:p>
-      <w:r>
-        <w:t>Como se puede ver las relaciones son de la tabla publicaciones con usuario_id a la tabla usuario al campo id, y de la tabla comentarios son publicación_id a la tabla publicación campo id y usuario_id a la tabla usuario campo id.</w:t>
+        <w:t xml:space="preserve">CREATE INDEX </w:t>
+      </w:r>
+      <w:proofErr w:type="spellStart"/>
+      <w:r>
+        <w:t>idx_email</w:t>
+      </w:r>
+      <w:proofErr w:type="spellEnd"/>
+      <w:r>
+        <w:t xml:space="preserve"> ON usuarios(email);</w:t>
+      </w:r>
+    </w:p>
+    <w:p>
+      <w:r>
+        <w:t xml:space="preserve">Como se puede ver las relaciones son de la tabla publicaciones con </w:t>
+      </w:r>
+      <w:proofErr w:type="spellStart"/>
+      <w:r>
+        <w:t>usuario_id</w:t>
+      </w:r>
+      <w:proofErr w:type="spellEnd"/>
+      <w:r>
+        <w:t xml:space="preserve"> a la tabla usuario al campo id, y de la tabla comentarios son </w:t>
+      </w:r>
+      <w:proofErr w:type="spellStart"/>
+      <w:r>
+        <w:t>publicación_id</w:t>
+      </w:r>
+      <w:proofErr w:type="spellEnd"/>
+      <w:r>
+        <w:t xml:space="preserve"> a la tabla publicación campo id y </w:t>
+      </w:r>
+      <w:proofErr w:type="spellStart"/>
+      <w:r>
+        <w:t>usuario_id</w:t>
+      </w:r>
+      <w:proofErr w:type="spellEnd"/>
+      <w:r>
+        <w:t xml:space="preserve"> a la tabla usuario campo id.</w:t>
       </w:r>
       <w:r>
         <w:br w:type="page"/>
@@ -351,24 +543,59 @@
       <w:r>
         <w:t xml:space="preserve">El api está realizado con node.js, para su funcionamiento se han utilizado los siguientes paquetes: </w:t>
       </w:r>
+      <w:proofErr w:type="spellStart"/>
       <w:r>
         <w:t>express</w:t>
       </w:r>
+      <w:proofErr w:type="spellEnd"/>
       <w:r>
         <w:t xml:space="preserve"> </w:t>
       </w:r>
+      <w:proofErr w:type="spellStart"/>
       <w:r>
         <w:t>express-validator</w:t>
       </w:r>
-      <w:r>
-        <w:t xml:space="preserve"> mysql body-parser bcryptjs jsonwebtoken</w:t>
-      </w:r>
+      <w:proofErr w:type="spellEnd"/>
       <w:r>
         <w:t xml:space="preserve"> </w:t>
       </w:r>
+      <w:proofErr w:type="spellStart"/>
+      <w:r>
+        <w:t>mysql</w:t>
+      </w:r>
+      <w:proofErr w:type="spellEnd"/>
+      <w:r>
+        <w:t xml:space="preserve"> </w:t>
+      </w:r>
+      <w:proofErr w:type="spellStart"/>
+      <w:r>
+        <w:t>body-parser</w:t>
+      </w:r>
+      <w:proofErr w:type="spellEnd"/>
+      <w:r>
+        <w:t xml:space="preserve"> </w:t>
+      </w:r>
+      <w:proofErr w:type="spellStart"/>
+      <w:r>
+        <w:t>bcryptjs</w:t>
+      </w:r>
+      <w:proofErr w:type="spellEnd"/>
+      <w:r>
+        <w:t xml:space="preserve"> </w:t>
+      </w:r>
+      <w:proofErr w:type="spellStart"/>
+      <w:r>
+        <w:t>jsonwebtoken</w:t>
+      </w:r>
+      <w:proofErr w:type="spellEnd"/>
+      <w:r>
+        <w:t xml:space="preserve"> </w:t>
+      </w:r>
+      <w:proofErr w:type="spellStart"/>
       <w:r>
         <w:t>dotenv</w:t>
       </w:r>
+      <w:proofErr w:type="spellEnd"/>
     </w:p>
     <w:p>
       <w:pPr>
@@ -389,7 +616,15 @@
         <w:ind w:left="708"/>
       </w:pPr>
       <w:r>
-        <w:t>Express es un marco de aplicaciones web para Node.js, diseñado para crear y manejar aplicaciones web y APIs de manera sencilla y eficiente. Es uno de los marcos más populares debido a su simplicidad y flexibilidad.</w:t>
+        <w:t xml:space="preserve">Express es un marco de aplicaciones web para Node.js, diseñado para crear y manejar aplicaciones web y </w:t>
+      </w:r>
+      <w:proofErr w:type="spellStart"/>
+      <w:r>
+        <w:t>APIs</w:t>
+      </w:r>
+      <w:proofErr w:type="spellEnd"/>
+      <w:r>
+        <w:t xml:space="preserve"> de manera sencilla y eficiente. Es uno de los marcos más populares debido a su simplicidad y flexibilidad.</w:t>
       </w:r>
     </w:p>
     <w:p>
@@ -406,9 +641,11 @@
           <w:numId w:val="2"/>
         </w:numPr>
       </w:pPr>
+      <w:proofErr w:type="spellStart"/>
       <w:r>
         <w:t>express-validator</w:t>
       </w:r>
+      <w:proofErr w:type="spellEnd"/>
       <w:r>
         <w:t>:</w:t>
       </w:r>
@@ -445,8 +682,13 @@
           <w:numId w:val="2"/>
         </w:numPr>
       </w:pPr>
-      <w:r>
-        <w:t>Mysql:</w:t>
+      <w:proofErr w:type="spellStart"/>
+      <w:r>
+        <w:t>Mysql</w:t>
+      </w:r>
+      <w:proofErr w:type="spellEnd"/>
+      <w:r>
+        <w:t>:</w:t>
       </w:r>
     </w:p>
     <w:p>
@@ -470,8 +712,13 @@
           <w:numId w:val="2"/>
         </w:numPr>
       </w:pPr>
-      <w:r>
-        <w:t>Body-parser:</w:t>
+      <w:proofErr w:type="spellStart"/>
+      <w:r>
+        <w:t>Body-parser</w:t>
+      </w:r>
+      <w:proofErr w:type="spellEnd"/>
+      <w:r>
+        <w:t>:</w:t>
       </w:r>
     </w:p>
     <w:p>
@@ -481,11 +728,11 @@
       <w:r>
         <w:t xml:space="preserve">es un middleware para Express que analiza el cuerpo de las solicitudes HTTP entrantes y lo convierte en un objeto JSON accesible desde </w:t>
       </w:r>
-      <w:proofErr w:type="gramStart"/>
+      <w:proofErr w:type="spellStart"/>
       <w:r>
         <w:t>req.body</w:t>
       </w:r>
-      <w:proofErr w:type="gramEnd"/>
+      <w:proofErr w:type="spellEnd"/>
     </w:p>
     <w:p>
       <w:pPr>
@@ -500,8 +747,13 @@
           <w:numId w:val="2"/>
         </w:numPr>
       </w:pPr>
-      <w:r>
-        <w:t>Bcryptjs:</w:t>
+      <w:proofErr w:type="spellStart"/>
+      <w:r>
+        <w:t>Bcryptjs</w:t>
+      </w:r>
+      <w:proofErr w:type="spellEnd"/>
+      <w:r>
+        <w:t>:</w:t>
       </w:r>
     </w:p>
     <w:p>
@@ -509,7 +761,15 @@
         <w:pStyle w:val="Prrafodelista"/>
       </w:pPr>
       <w:r>
-        <w:t>es una biblioteca para Node.js que implementa el algoritmo bcrypt, utilizado para el cifrado seguro de contraseñas.</w:t>
+        <w:t xml:space="preserve">es una biblioteca para Node.js que implementa el algoritmo </w:t>
+      </w:r>
+      <w:proofErr w:type="spellStart"/>
+      <w:r>
+        <w:t>bcrypt</w:t>
+      </w:r>
+      <w:proofErr w:type="spellEnd"/>
+      <w:r>
+        <w:t>, utilizado para el cifrado seguro de contraseñas.</w:t>
       </w:r>
     </w:p>
     <w:p>
@@ -525,8 +785,13 @@
           <w:numId w:val="2"/>
         </w:numPr>
       </w:pPr>
-      <w:r>
-        <w:t>Jsonwebtoken:</w:t>
+      <w:proofErr w:type="spellStart"/>
+      <w:r>
+        <w:t>Jsonwebtoken</w:t>
+      </w:r>
+      <w:proofErr w:type="spellEnd"/>
+      <w:r>
+        <w:t>:</w:t>
       </w:r>
     </w:p>
     <w:p>
@@ -577,6 +842,7 @@
           <w14:ligatures w14:val="none"/>
         </w:rPr>
       </w:pPr>
+      <w:proofErr w:type="spellStart"/>
       <w:r>
         <w:rPr>
           <w:rFonts w:eastAsia="Times New Roman" w:cstheme="minorHAnsi"/>
@@ -586,7 +852,19 @@
           <w:lang w:eastAsia="es-ES"/>
           <w14:ligatures w14:val="none"/>
         </w:rPr>
-        <w:t>Dotenv:</w:t>
+        <w:t>Dotenv</w:t>
+      </w:r>
+      <w:proofErr w:type="spellEnd"/>
+      <w:r>
+        <w:rPr>
+          <w:rFonts w:eastAsia="Times New Roman" w:cstheme="minorHAnsi"/>
+          <w:kern w:val="0"/>
+          <w:sz w:val="20"/>
+          <w:szCs w:val="20"/>
+          <w:lang w:eastAsia="es-ES"/>
+          <w14:ligatures w14:val="none"/>
+        </w:rPr>
+        <w:t>:</w:t>
       </w:r>
     </w:p>
     <w:p>
@@ -620,6 +898,7 @@
           <w14:ligatures w14:val="none"/>
         </w:rPr>
       </w:pPr>
+      <w:proofErr w:type="spellStart"/>
       <w:r>
         <w:rPr>
           <w:rFonts w:eastAsia="Times New Roman" w:cstheme="minorHAnsi"/>
@@ -629,9 +908,9 @@
           <w:lang w:eastAsia="es-ES"/>
           <w14:ligatures w14:val="none"/>
         </w:rPr>
-        <w:t xml:space="preserve">dotenv es una biblioteca que permite cargar variables de entorno desde un </w:t>
-      </w:r>
-      <w:proofErr w:type="gramStart"/>
+        <w:t>dotenv</w:t>
+      </w:r>
+      <w:proofErr w:type="spellEnd"/>
       <w:r>
         <w:rPr>
           <w:rFonts w:eastAsia="Times New Roman" w:cstheme="minorHAnsi"/>
@@ -641,9 +920,9 @@
           <w:lang w:eastAsia="es-ES"/>
           <w14:ligatures w14:val="none"/>
         </w:rPr>
-        <w:t>archivo .env</w:t>
-      </w:r>
-      <w:proofErr w:type="gramEnd"/>
+        <w:t xml:space="preserve"> es una biblioteca que permite cargar variables de entorno desde un archivo .</w:t>
+      </w:r>
+      <w:proofErr w:type="spellStart"/>
       <w:r>
         <w:rPr>
           <w:rFonts w:eastAsia="Times New Roman" w:cstheme="minorHAnsi"/>
@@ -653,7 +932,43 @@
           <w:lang w:eastAsia="es-ES"/>
           <w14:ligatures w14:val="none"/>
         </w:rPr>
-        <w:t xml:space="preserve"> en process.env. Esto es útil para almacenar información sensible, como credenciales de base de datos, claves secretas y configuraciones que no deseas exponer en el código fuente.</w:t>
+        <w:t>env</w:t>
+      </w:r>
+      <w:proofErr w:type="spellEnd"/>
+      <w:r>
+        <w:rPr>
+          <w:rFonts w:eastAsia="Times New Roman" w:cstheme="minorHAnsi"/>
+          <w:kern w:val="0"/>
+          <w:sz w:val="20"/>
+          <w:szCs w:val="20"/>
+          <w:lang w:eastAsia="es-ES"/>
+          <w14:ligatures w14:val="none"/>
+        </w:rPr>
+        <w:t xml:space="preserve"> en </w:t>
+      </w:r>
+      <w:proofErr w:type="spellStart"/>
+      <w:r>
+        <w:rPr>
+          <w:rFonts w:eastAsia="Times New Roman" w:cstheme="minorHAnsi"/>
+          <w:kern w:val="0"/>
+          <w:sz w:val="20"/>
+          <w:szCs w:val="20"/>
+          <w:lang w:eastAsia="es-ES"/>
+          <w14:ligatures w14:val="none"/>
+        </w:rPr>
+        <w:t>process.env</w:t>
+      </w:r>
+      <w:proofErr w:type="spellEnd"/>
+      <w:r>
+        <w:rPr>
+          <w:rFonts w:eastAsia="Times New Roman" w:cstheme="minorHAnsi"/>
+          <w:kern w:val="0"/>
+          <w:sz w:val="20"/>
+          <w:szCs w:val="20"/>
+          <w:lang w:eastAsia="es-ES"/>
+          <w14:ligatures w14:val="none"/>
+        </w:rPr>
+        <w:t>. Esto es útil para almacenar información sensible, como credenciales de base de datos, claves secretas y configuraciones que no deseas exponer en el código fuente.</w:t>
       </w:r>
     </w:p>
     <w:p>
@@ -741,8 +1056,13 @@
           <w:bCs/>
         </w:rPr>
       </w:pPr>
-      <w:r>
-        <w:t>login:</w:t>
+      <w:proofErr w:type="spellStart"/>
+      <w:r>
+        <w:t>login</w:t>
+      </w:r>
+      <w:proofErr w:type="spellEnd"/>
+      <w:r>
+        <w:t>:</w:t>
       </w:r>
       <w:r>
         <w:br/>
@@ -1616,46 +1936,63 @@
           <w:sz w:val="28"/>
           <w:szCs w:val="28"/>
         </w:rPr>
-        <w:t xml:space="preserve">En el repositorio de github está más detallado su uso, configuración, instalación y ejecución, si vas a ejecutarlo asegúrate de que has creado el fichero </w:t>
-      </w:r>
-      <w:proofErr w:type="gramStart"/>
+        <w:t xml:space="preserve">En el repositorio de </w:t>
+      </w:r>
+      <w:proofErr w:type="spellStart"/>
       <w:r>
         <w:rPr>
           <w:sz w:val="28"/>
           <w:szCs w:val="28"/>
         </w:rPr>
-        <w:t>“.env</w:t>
-      </w:r>
-      <w:proofErr w:type="gramEnd"/>
+        <w:t>github</w:t>
+      </w:r>
+      <w:proofErr w:type="spellEnd"/>
       <w:r>
         <w:rPr>
           <w:sz w:val="28"/>
           <w:szCs w:val="28"/>
         </w:rPr>
-        <w:t>” y has establecido las variables de entorno.</w:t>
-      </w:r>
-    </w:p>
-    <w:p>
-      <w:pPr>
+        <w:t xml:space="preserve"> está más detallado su uso, configuración, instalación y ejecución, si vas a ejecutarlo asegúrate de que has creado el fichero “.</w:t>
+      </w:r>
+      <w:proofErr w:type="spellStart"/>
+      <w:r>
         <w:rPr>
           <w:sz w:val="28"/>
           <w:szCs w:val="28"/>
         </w:rPr>
-      </w:pPr>
+        <w:t>env</w:t>
+      </w:r>
+      <w:proofErr w:type="spellEnd"/>
       <w:r>
         <w:rPr>
           <w:sz w:val="28"/>
           <w:szCs w:val="28"/>
         </w:rPr>
-        <w:t>Repositorio de GitHub:</w:t>
-      </w:r>
-      <w:r>
+        <w:t>” y has establecido las variables de entorno.</w:t>
+      </w:r>
+    </w:p>
+    <w:p>
+      <w:pPr>
         <w:rPr>
           <w:sz w:val="28"/>
           <w:szCs w:val="28"/>
         </w:rPr>
-        <w:br/>
-      </w:r>
+      </w:pPr>
+      <w:r>
+        <w:rPr>
+          <w:sz w:val="28"/>
+          <w:szCs w:val="28"/>
+        </w:rPr>
+        <w:t>Repositorio de GitHub:</w:t>
+      </w:r>
+    </w:p>
+    <w:p>
+      <w:pPr>
+        <w:rPr>
+          <w:sz w:val="28"/>
+          <w:szCs w:val="28"/>
+        </w:rPr>
+      </w:pPr>
       <w:hyperlink r:id="rId22" w:history="1">
         <w:r>
           <w:rPr>
@@ -1666,6 +2003,65 @@
           <w:t>https://github.com/jmarara529/API_WordHub.git</w:t>
         </w:r>
       </w:hyperlink>
+    </w:p>
+    <w:p>
+      <w:pPr>
+        <w:rPr>
+          <w:sz w:val="28"/>
+          <w:szCs w:val="28"/>
+        </w:rPr>
+      </w:pPr>
+    </w:p>
+    <w:p>
+      <w:pPr>
+        <w:rPr>
+          <w:sz w:val="28"/>
+          <w:szCs w:val="28"/>
+        </w:rPr>
+      </w:pPr>
+      <w:r>
+        <w:rPr>
+          <w:sz w:val="28"/>
+          <w:szCs w:val="28"/>
+        </w:rPr>
+        <w:t xml:space="preserve">api </w:t>
+      </w:r>
+      <w:proofErr w:type="spellStart"/>
+      <w:r>
+        <w:rPr>
+          <w:sz w:val="28"/>
+          <w:szCs w:val="28"/>
+        </w:rPr>
+        <w:t>hosteada</w:t>
+      </w:r>
+      <w:proofErr w:type="spellEnd"/>
+      <w:r>
+        <w:rPr>
+          <w:sz w:val="28"/>
+          <w:szCs w:val="28"/>
+        </w:rPr>
+        <w:t xml:space="preserve"> en </w:t>
+      </w:r>
+      <w:hyperlink r:id="rId23" w:history="1">
+        <w:r>
+          <w:rPr>
+            <w:rStyle w:val="Hipervnculo"/>
+            <w:sz w:val="28"/>
+            <w:szCs w:val="28"/>
+          </w:rPr>
+          <w:t>https://security-killer.ddns.net:3000</w:t>
+        </w:r>
+      </w:hyperlink>
+    </w:p>
+    <w:p>
+      <w:pPr>
+        <w:rPr>
+          <w:color w:val="0563C1" w:themeColor="hyperlink"/>
+          <w:sz w:val="28"/>
+          <w:szCs w:val="28"/>
+          <w:u w:val="single"/>
+        </w:rPr>
+      </w:pPr>
     </w:p>
     <w:p>
       <w:pPr>

</xml_diff>